<commit_message>
AB#121511 Key stage 2 data status tags
</commit_message>
<xml_diff>
--- a/app/views/sprint-49/generate/Cheltenham-Spa-Primary-School-project-template-14-02-2023.docx
+++ b/app/views/sprint-49/generate/Cheltenham-Spa-Primary-School-project-template-14-02-2023.docx
@@ -3312,7 +3312,39 @@
           <w:color w:val="104F75"/>
           <w:sz w:val="32"/>
         </w:rPr>
-        <w:t>2018 to 2019 key stage 2</w:t>
+        <w:t>20</w:t>
+      </w:r>
+      <w:r>
+        <w:rPr>
+          <w:b/>
+          <w:color w:val="104F75"/>
+          <w:sz w:val="32"/>
+        </w:rPr>
+        <w:t>21</w:t>
+      </w:r>
+      <w:r>
+        <w:rPr>
+          <w:b/>
+          <w:color w:val="104F75"/>
+          <w:sz w:val="32"/>
+        </w:rPr>
+        <w:t xml:space="preserve"> to 20</w:t>
+      </w:r>
+      <w:r>
+        <w:rPr>
+          <w:b/>
+          <w:color w:val="104F75"/>
+          <w:sz w:val="32"/>
+        </w:rPr>
+        <w:t>22</w:t>
+      </w:r>
+      <w:r>
+        <w:rPr>
+          <w:b/>
+          <w:color w:val="104F75"/>
+          <w:sz w:val="32"/>
+        </w:rPr>
+        <w:t xml:space="preserve"> key stage 2</w:t>
       </w:r>
     </w:p>
     <w:tbl>
@@ -3351,7 +3383,30 @@
           <w:p>
             <w:pPr>
               <w:spacing w:after="0"/>
-            </w:pPr>
+              <w:rPr>
+                <w:b/>
+                <w:bCs/>
+              </w:rPr>
+            </w:pPr>
+            <w:r>
+              <w:rPr>
+                <w:b/>
+                <w:bCs/>
+              </w:rPr>
+              <w:t>Status</w:t>
+            </w:r>
+          </w:p>
+          <w:p>
+            <w:pPr>
+              <w:spacing w:after="0"/>
+            </w:pPr>
+            <w:r>
+              <w:rPr>
+                <w:b/>
+                <w:bCs/>
+              </w:rPr>
+              <w:t>Provisional</w:t>
+            </w:r>
           </w:p>
         </w:tc>
         <w:tc>
@@ -3733,7 +3788,39 @@
           <w:color w:val="104F75"/>
           <w:sz w:val="32"/>
         </w:rPr>
-        <w:t>2017 to 2018 key stage 2</w:t>
+        <w:t>20</w:t>
+      </w:r>
+      <w:r>
+        <w:rPr>
+          <w:b/>
+          <w:color w:val="104F75"/>
+          <w:sz w:val="32"/>
+        </w:rPr>
+        <w:t>20</w:t>
+      </w:r>
+      <w:r>
+        <w:rPr>
+          <w:b/>
+          <w:color w:val="104F75"/>
+          <w:sz w:val="32"/>
+        </w:rPr>
+        <w:t xml:space="preserve"> to 20</w:t>
+      </w:r>
+      <w:r>
+        <w:rPr>
+          <w:b/>
+          <w:color w:val="104F75"/>
+          <w:sz w:val="32"/>
+        </w:rPr>
+        <w:t>21</w:t>
+      </w:r>
+      <w:r>
+        <w:rPr>
+          <w:b/>
+          <w:color w:val="104F75"/>
+          <w:sz w:val="32"/>
+        </w:rPr>
+        <w:t xml:space="preserve"> key stage 2</w:t>
       </w:r>
     </w:p>
     <w:tbl>
@@ -3772,7 +3859,30 @@
           <w:p>
             <w:pPr>
               <w:spacing w:after="0"/>
-            </w:pPr>
+              <w:rPr>
+                <w:b/>
+                <w:bCs/>
+              </w:rPr>
+            </w:pPr>
+            <w:r>
+              <w:rPr>
+                <w:b/>
+                <w:bCs/>
+              </w:rPr>
+              <w:t>Status</w:t>
+            </w:r>
+          </w:p>
+          <w:p>
+            <w:pPr>
+              <w:spacing w:after="0"/>
+            </w:pPr>
+            <w:r>
+              <w:rPr>
+                <w:b/>
+                <w:bCs/>
+              </w:rPr>
+              <w:t>Revised</w:t>
+            </w:r>
           </w:p>
         </w:tc>
         <w:tc>
@@ -4141,7 +4251,39 @@
           <w:color w:val="104F75"/>
           <w:sz w:val="32"/>
         </w:rPr>
-        <w:t>2016 to 2017 key stage 2</w:t>
+        <w:t>201</w:t>
+      </w:r>
+      <w:r>
+        <w:rPr>
+          <w:b/>
+          <w:color w:val="104F75"/>
+          <w:sz w:val="32"/>
+        </w:rPr>
+        <w:t>8</w:t>
+      </w:r>
+      <w:r>
+        <w:rPr>
+          <w:b/>
+          <w:color w:val="104F75"/>
+          <w:sz w:val="32"/>
+        </w:rPr>
+        <w:t xml:space="preserve"> to 201</w:t>
+      </w:r>
+      <w:r>
+        <w:rPr>
+          <w:b/>
+          <w:color w:val="104F75"/>
+          <w:sz w:val="32"/>
+        </w:rPr>
+        <w:t>9</w:t>
+      </w:r>
+      <w:r>
+        <w:rPr>
+          <w:b/>
+          <w:color w:val="104F75"/>
+          <w:sz w:val="32"/>
+        </w:rPr>
+        <w:t xml:space="preserve"> key stage 2</w:t>
       </w:r>
     </w:p>
     <w:tbl>
@@ -4180,7 +4322,30 @@
           <w:p>
             <w:pPr>
               <w:spacing w:after="0"/>
-            </w:pPr>
+              <w:rPr>
+                <w:b/>
+                <w:bCs/>
+              </w:rPr>
+            </w:pPr>
+            <w:r>
+              <w:rPr>
+                <w:b/>
+                <w:bCs/>
+              </w:rPr>
+              <w:t>Status</w:t>
+            </w:r>
+          </w:p>
+          <w:p>
+            <w:pPr>
+              <w:spacing w:after="0"/>
+            </w:pPr>
+            <w:r>
+              <w:rPr>
+                <w:b/>
+                <w:bCs/>
+              </w:rPr>
+              <w:t>Final</w:t>
+            </w:r>
           </w:p>
         </w:tc>
         <w:tc>
@@ -5891,6 +6056,7 @@
   <w:style w:type="character" w:default="1" w:styleId="DefaultParagraphFont">
     <w:name w:val="Default Paragraph Font"/>
     <w:uiPriority w:val="1"/>
+    <w:semiHidden/>
     <w:unhideWhenUsed/>
   </w:style>
   <w:style w:type="table" w:default="1" w:styleId="TableNormal">

</xml_diff>